<commit_message>
updated with new stuff
</commit_message>
<xml_diff>
--- a/documentation/comp3005_project_sharjeelali.docx
+++ b/documentation/comp3005_project_sharjeelali.docx
@@ -997,19 +997,7 @@
           <w:sz w:val="24"/>
           <w:szCs w:val="24"/>
         </w:rPr>
-        <w:t>, country, state, city, code, street</w:t>
-      </w:r>
-      <w:bookmarkStart w:id="0" w:name="_GoBack"/>
-      <w:bookmarkEnd w:id="0"/>
-      <w:r>
-        <w:rPr>
-          <w:rFonts w:ascii="Bahnschrift" w:hAnsi="Bahnschrift"/>
-          <w:i/>
-          <w:iCs/>
-          <w:sz w:val="24"/>
-          <w:szCs w:val="24"/>
-        </w:rPr>
-        <w:t>, apartment_number)</w:t>
+        <w:t>, country, state, city, code, street, apartment_number)</w:t>
       </w:r>
     </w:p>
     <w:p>
@@ -1435,6 +1423,34 @@
       </w:r>
     </w:p>
     <w:p>
+      <w:pPr>
+        <w:pStyle w:val="ListParagraph"/>
+        <w:numPr>
+          <w:ilvl w:val="0"/>
+          <w:numId w:val="1"/>
+        </w:numPr>
+        <w:rPr>
+          <w:rFonts w:ascii="Bahnschrift" w:hAnsi="Bahnschrift"/>
+          <w:i/>
+          <w:iCs/>
+          <w:sz w:val="24"/>
+          <w:szCs w:val="24"/>
+        </w:rPr>
+      </w:pPr>
+      <w:r>
+        <w:rPr>
+          <w:rFonts w:ascii="Bahnschrift" w:hAnsi="Bahnschrift"/>
+          <w:i/>
+          <w:iCs/>
+          <w:sz w:val="24"/>
+          <w:szCs w:val="24"/>
+        </w:rPr>
+        <w:t>history(username, isbn, rank)</w:t>
+      </w:r>
+      <w:bookmarkStart w:id="0" w:name="_GoBack"/>
+      <w:bookmarkEnd w:id="0"/>
+    </w:p>
+    <w:p>
       <w:r>
         <w:t>test</w:t>
       </w:r>
@@ -1452,7 +1468,6 @@
         <w:pStyle w:val="Heading1"/>
       </w:pPr>
       <w:r>
-        <w:lastRenderedPageBreak/>
         <w:t xml:space="preserve">3. </w:t>
       </w:r>
       <w:r>
@@ -3116,7 +3131,7 @@
 </file>
 
 <file path=customXml/itemProps1.xml><?xml version="1.0" encoding="utf-8"?>
-<ds:datastoreItem xmlns:ds="http://schemas.openxmlformats.org/officeDocument/2006/customXml" ds:itemID="{4A409EF7-A5A8-43AC-9A21-C1C01DE49C0A}">
+<ds:datastoreItem xmlns:ds="http://schemas.openxmlformats.org/officeDocument/2006/customXml" ds:itemID="{9BA8CACA-4C7F-426D-AE2D-BF0B39291584}">
   <ds:schemaRefs>
     <ds:schemaRef ds:uri="http://schemas.openxmlformats.org/officeDocument/2006/bibliography"/>
   </ds:schemaRefs>

</xml_diff>